<commit_message>
bao cao tien do lan 2
</commit_message>
<xml_diff>
--- a/progress-report/bao_cao_tien_do.docx
+++ b/progress-report/bao_cao_tien_do.docx
@@ -477,12 +477,6 @@
             <w:insideH w:val="single" w:color="7F7F7F" w:themeColor="background1" w:themeShade="80" w:sz="4" w:space="0"/>
             <w:insideV w:val="single" w:color="7F7F7F" w:themeColor="background1" w:themeShade="80" w:sz="4" w:space="0"/>
           </w:tblBorders>
-          <w:tblCellMar>
-            <w:top w:w="0" w:type="dxa"/>
-            <w:left w:w="108" w:type="dxa"/>
-            <w:bottom w:w="0" w:type="dxa"/>
-            <w:right w:w="108" w:type="dxa"/>
-          </w:tblCellMar>
         </w:tblPrEx>
         <w:tc>
           <w:tcPr>
@@ -492,7 +486,7 @@
           <w:p>
             <w:pPr>
               <w:spacing w:before="120" w:after="120" w:line="240" w:lineRule="auto"/>
-              <w:jc w:val="center"/>
+              <w:jc w:val="both"/>
               <w:rPr>
                 <w:rFonts w:hint="default" w:ascii="Times New Roman" w:hAnsi="Times New Roman" w:cs="Times New Roman"/>
                 <w:lang w:val="vi-VN"/>
@@ -569,8 +563,6 @@
               </w:rPr>
               <w:t xml:space="preserve"> công ty</w:t>
             </w:r>
-            <w:bookmarkStart w:id="0" w:name="_GoBack"/>
-            <w:bookmarkEnd w:id="0"/>
             <w:r>
               <w:rPr>
                 <w:rFonts w:hint="default" w:ascii="Times New Roman" w:hAnsi="Times New Roman" w:cs="Times New Roman"/>
@@ -611,6 +603,41 @@
                 <w:rFonts w:hint="default" w:ascii="Times New Roman" w:hAnsi="Times New Roman" w:cs="Times New Roman"/>
               </w:rPr>
             </w:pPr>
+            <w:r>
+              <w:rPr>
+                <w:rFonts w:hint="default" w:ascii="Times New Roman" w:hAnsi="Times New Roman" w:cs="Times New Roman"/>
+                <w:lang w:val="vi-VN"/>
+              </w:rPr>
+              <w:t xml:space="preserve">từ </w:t>
+            </w:r>
+            <w:r>
+              <w:rPr>
+                <w:rFonts w:hint="default" w:cs="Times New Roman"/>
+                <w:lang w:val="vi-VN"/>
+              </w:rPr>
+              <w:t>13</w:t>
+            </w:r>
+            <w:r>
+              <w:rPr>
+                <w:rFonts w:hint="default" w:ascii="Times New Roman" w:hAnsi="Times New Roman" w:cs="Times New Roman"/>
+                <w:lang w:val="vi-VN"/>
+              </w:rPr>
+              <w:t xml:space="preserve">/11/2023 đến </w:t>
+            </w:r>
+            <w:r>
+              <w:rPr>
+                <w:rFonts w:hint="default" w:cs="Times New Roman"/>
+                <w:lang w:val="vi-VN"/>
+              </w:rPr>
+              <w:t>19</w:t>
+            </w:r>
+            <w:r>
+              <w:rPr>
+                <w:rFonts w:hint="default" w:ascii="Times New Roman" w:hAnsi="Times New Roman" w:cs="Times New Roman"/>
+                <w:lang w:val="vi-VN"/>
+              </w:rPr>
+              <w:t>/11/2023</w:t>
+            </w:r>
           </w:p>
         </w:tc>
         <w:tc>
@@ -623,7 +650,27 @@
               <w:spacing w:before="120" w:after="120" w:line="240" w:lineRule="auto"/>
               <w:jc w:val="center"/>
               <w:rPr>
-                <w:rFonts w:hint="default" w:ascii="Times New Roman" w:hAnsi="Times New Roman" w:cs="Times New Roman"/>
+                <w:rFonts w:hint="default" w:cs="Times New Roman"/>
+                <w:lang w:val="vi-VN"/>
+              </w:rPr>
+            </w:pPr>
+            <w:r>
+              <w:rPr>
+                <w:rFonts w:hint="default" w:cs="Times New Roman"/>
+                <w:lang w:val="vi-VN"/>
+              </w:rPr>
+              <w:t>Xây dựng chức năng đăng nhập , đăng ký; chức năng tìm kiếm, lọc, công ty, việc làm; chức năng theo dõi, lưu công việc, ứng tuyển.</w:t>
+            </w:r>
+            <w:bookmarkStart w:id="0" w:name="_GoBack"/>
+            <w:bookmarkEnd w:id="0"/>
+          </w:p>
+          <w:p>
+            <w:pPr>
+              <w:spacing w:before="120" w:after="120" w:line="240" w:lineRule="auto"/>
+              <w:jc w:val="both"/>
+              <w:rPr>
+                <w:rFonts w:hint="default" w:cs="Times New Roman"/>
+                <w:lang w:val="vi-VN"/>
               </w:rPr>
             </w:pPr>
           </w:p>

</xml_diff>